<commit_message>
village name and co-curricular activuty updated
</commit_message>
<xml_diff>
--- a/Kiruba Python Developer.docx
+++ b/Kiruba Python Developer.docx
@@ -237,7 +237,7 @@
           <w:szCs w:val="24"/>
           <w:rtl w:val="0"/>
         </w:rPr>
-        <w:t xml:space="preserve">Y.Othakkadai</w:t>
+        <w:t xml:space="preserve">Y.Othakadai</w:t>
       </w:r>
       <w:r>
         <w:rPr>
@@ -2698,7 +2698,28 @@
           <w:vertAlign w:val="baseline"/>
           <w:rtl w:val="0"/>
         </w:rPr>
-        <w:t xml:space="preserve">To limit the over absorption of public water source  from large consumers.</w:t>
+        <w:t xml:space="preserve">To limit the over absorption of public water </w:t>
+      </w:r>
+      <w:r>
+        <w:rPr>
+          <w:rFonts w:ascii="Times New Roman" w:cs="Times New Roman" w:eastAsia="Times New Roman" w:hAnsi="Times New Roman"/>
+          <w:color w:val="111111"/>
+          <w:sz w:val="24"/>
+          <w:szCs w:val="24"/>
+          <w:rtl w:val="0"/>
+        </w:rPr>
+        <w:t xml:space="preserve">sources</w:t>
+      </w:r>
+      <w:r>
+        <w:rPr>
+          <w:rFonts w:ascii="Times New Roman" w:cs="Times New Roman" w:eastAsia="Times New Roman" w:hAnsi="Times New Roman"/>
+          <w:color w:val="111111"/>
+          <w:sz w:val="24"/>
+          <w:szCs w:val="24"/>
+          <w:vertAlign w:val="baseline"/>
+          <w:rtl w:val="0"/>
+        </w:rPr>
+        <w:t xml:space="preserve">  from large consumers.</w:t>
       </w:r>
     </w:p>
     <w:p>
@@ -4195,10 +4216,52 @@
           <w:color w:val="111111"/>
           <w:sz w:val="24"/>
           <w:szCs w:val="24"/>
-          <w:vertAlign w:val="baseline"/>
-          <w:rtl w:val="0"/>
-        </w:rPr>
-        <w:t xml:space="preserve">Attended IIPC sponsored one day seminar on </w:t>
+          <w:rtl w:val="0"/>
+        </w:rPr>
+        <w:t xml:space="preserve">Participated in </w:t>
+      </w:r>
+      <w:r>
+        <w:rPr>
+          <w:rFonts w:ascii="Times New Roman" w:cs="Times New Roman" w:eastAsia="Times New Roman" w:hAnsi="Times New Roman"/>
+          <w:color w:val="111111"/>
+          <w:sz w:val="24"/>
+          <w:szCs w:val="24"/>
+          <w:vertAlign w:val="baseline"/>
+          <w:rtl w:val="0"/>
+        </w:rPr>
+        <w:t xml:space="preserve">IIPC</w:t>
+      </w:r>
+      <w:r>
+        <w:rPr>
+          <w:rFonts w:ascii="Times New Roman" w:cs="Times New Roman" w:eastAsia="Times New Roman" w:hAnsi="Times New Roman"/>
+          <w:color w:val="111111"/>
+          <w:sz w:val="24"/>
+          <w:szCs w:val="24"/>
+          <w:vertAlign w:val="baseline"/>
+          <w:rtl w:val="0"/>
+        </w:rPr>
+        <w:t xml:space="preserve"> </w:t>
+      </w:r>
+      <w:r>
+        <w:rPr>
+          <w:rFonts w:ascii="Times New Roman" w:cs="Times New Roman" w:eastAsia="Times New Roman" w:hAnsi="Times New Roman"/>
+          <w:color w:val="111111"/>
+          <w:sz w:val="24"/>
+          <w:szCs w:val="24"/>
+          <w:rtl w:val="0"/>
+        </w:rPr>
+        <w:t xml:space="preserve">sponsored a one</w:t>
+      </w:r>
+      <w:r>
+        <w:rPr>
+          <w:rFonts w:ascii="Times New Roman" w:cs="Times New Roman" w:eastAsia="Times New Roman" w:hAnsi="Times New Roman"/>
+          <w:color w:val="111111"/>
+          <w:sz w:val="24"/>
+          <w:szCs w:val="24"/>
+          <w:vertAlign w:val="baseline"/>
+          <w:rtl w:val="0"/>
+        </w:rPr>
+        <w:t xml:space="preserve"> day seminar on </w:t>
       </w:r>
       <w:r>
         <w:rPr>
@@ -6177,7 +6240,7 @@
 
 <file path=customXML/item1.xml><?xml version="1.0" encoding="utf-8"?>
 <go:gDocsCustomXmlDataStorage xmlns:go="http://customooxmlschemas.google.com/" xmlns:r="http://schemas.openxmlformats.org/officeDocument/2006/relationships">
-  <go:docsCustomData xmlns:go="http://customooxmlschemas.google.com/" roundtripDataSignature="AMtx7miu5Iqf4Y4g24DO54R9Kc1CYeboNA==">AMUW2mUfxc1n5mTePsPyRzKQm6PxmwmCjUIy4+AnJZKlMU9nQblC2wOtH/EW5dlU5malybTCcGYZPgNfYv9vLVBnF/R21zxEqoGK6LOzTulh2umNqwV1RKv5Vfu05xKvTkXWG9Zj9ojd</go:docsCustomData>
+  <go:docsCustomData xmlns:go="http://customooxmlschemas.google.com/" roundtripDataSignature="AMtx7miu5Iqf4Y4g24DO54R9Kc1CYeboNA==">AMUW2mXaaSrcj1tL3oGBPnoKD3xUL4kcDCGcBucFNMXGXKTqsnWIFSJlXCBluYFxZMHL2ECR9JkWhmO7LUO/Hxq25kKx813le0CZ/UukIt1TBIP1mcA3+ACtP0vIuc1ic2t79gKD5g4o</go:docsCustomData>
 </go:gDocsCustomXmlDataStorage>
 </file>
 

</xml_diff>